<commit_message>
adding index and site files 8/22/25
</commit_message>
<xml_diff>
--- a/module-1/anderson-building-a-web-page-exercise-part-1.docx
+++ b/module-1/anderson-building-a-web-page-exercise-part-1.docx
@@ -4,6 +4,14 @@
   <w:body>
     <w:p>
       <w:r>
+        <w:t>https://github.com/SilentRegent/csd-340</w:t>
+      </w:r>
+    </w:p>
+    <w:p>
+      <w:r>
+        <w:rPr>
+          <w:noProof/>
+        </w:rPr>
         <w:drawing>
           <wp:inline distT="0" distB="0" distL="0" distR="0" wp14:anchorId="66DD0008" wp14:editId="577F1F3A">
             <wp:extent cx="5943600" cy="1771015"/>
@@ -44,6 +52,9 @@
     <w:p/>
     <w:p>
       <w:r>
+        <w:rPr>
+          <w:noProof/>
+        </w:rPr>
         <w:drawing>
           <wp:inline distT="0" distB="0" distL="0" distR="0" wp14:anchorId="3F683842" wp14:editId="31E9E427">
             <wp:extent cx="5943600" cy="2504440"/>
@@ -84,6 +95,9 @@
     <w:p/>
     <w:p>
       <w:r>
+        <w:rPr>
+          <w:noProof/>
+        </w:rPr>
         <w:drawing>
           <wp:inline distT="0" distB="0" distL="0" distR="0" wp14:anchorId="21541ABD" wp14:editId="6AD85CD7">
             <wp:extent cx="5943600" cy="2400935"/>
@@ -124,7 +138,9 @@
     <w:p/>
     <w:p>
       <w:r>
-        <w:lastRenderedPageBreak/>
+        <w:rPr>
+          <w:noProof/>
+        </w:rPr>
         <w:drawing>
           <wp:inline distT="0" distB="0" distL="0" distR="0" wp14:anchorId="42EC34B7" wp14:editId="24546FF5">
             <wp:extent cx="5943600" cy="2627630"/>
@@ -164,6 +180,9 @@
     </w:p>
     <w:p>
       <w:r>
+        <w:rPr>
+          <w:noProof/>
+        </w:rPr>
         <w:drawing>
           <wp:inline distT="0" distB="0" distL="0" distR="0" wp14:anchorId="611246D8" wp14:editId="57804116">
             <wp:extent cx="5943600" cy="3204845"/>

</xml_diff>